<commit_message>
Finished All AA Paths
</commit_message>
<xml_diff>
--- a/Matt_Work/AA paths/Amino Acids Synthesis Categories.docx
+++ b/Matt_Work/AA paths/Amino Acids Synthesis Categories.docx
@@ -4,142 +4,1091 @@
   <w:body>
     <w:p>
       <w:r>
-        <w:t>Amino Acids Synthesis Categories</w:t>
-      </w:r>
-    </w:p>
-    <w:p>
-      <w:pPr>
-        <w:pStyle w:val="ListParagraph"/>
-        <w:numPr>
-          <w:ilvl w:val="0"/>
-          <w:numId w:val="1"/>
-        </w:numPr>
-      </w:pPr>
-      <w:r>
-        <w:t>Involved in GOGAT  Cycle</w:t>
-      </w:r>
-    </w:p>
-    <w:p>
-      <w:pPr>
-        <w:pStyle w:val="ListParagraph"/>
-        <w:numPr>
-          <w:ilvl w:val="1"/>
-          <w:numId w:val="1"/>
-        </w:numPr>
-      </w:pPr>
-      <w:r>
-        <w:t>L-Aspartate</w:t>
-      </w:r>
-    </w:p>
-    <w:p>
-      <w:pPr>
-        <w:pStyle w:val="ListParagraph"/>
-        <w:numPr>
-          <w:ilvl w:val="1"/>
-          <w:numId w:val="1"/>
-        </w:numPr>
-      </w:pPr>
-      <w:r>
-        <w:t>L-Glutamate</w:t>
-      </w:r>
-    </w:p>
-    <w:p>
-      <w:pPr>
-        <w:pStyle w:val="ListParagraph"/>
-        <w:numPr>
-          <w:ilvl w:val="1"/>
-          <w:numId w:val="1"/>
-        </w:numPr>
-      </w:pPr>
-      <w:r>
-        <w:t>L-Glutamine</w:t>
-      </w:r>
-    </w:p>
-    <w:p>
-      <w:pPr>
-        <w:pStyle w:val="ListParagraph"/>
-        <w:numPr>
-          <w:ilvl w:val="0"/>
-          <w:numId w:val="1"/>
-        </w:numPr>
-      </w:pPr>
-      <w:r>
-        <w:t>Requires only GOGAT Cycle</w:t>
-      </w:r>
-    </w:p>
-    <w:p>
-      <w:pPr>
-        <w:pStyle w:val="ListParagraph"/>
-        <w:numPr>
-          <w:ilvl w:val="1"/>
-          <w:numId w:val="1"/>
-        </w:numPr>
-      </w:pPr>
-      <w:r>
-        <w:t>L-Asparagine</w:t>
-      </w:r>
-    </w:p>
-    <w:p>
-      <w:pPr>
-        <w:pStyle w:val="ListParagraph"/>
-        <w:numPr>
-          <w:ilvl w:val="0"/>
-          <w:numId w:val="1"/>
-        </w:numPr>
-      </w:pPr>
-      <w:r>
-        <w:t>Requires only Methanogenesis</w:t>
-      </w:r>
-    </w:p>
-    <w:p>
-      <w:pPr>
-        <w:pStyle w:val="ListParagraph"/>
-        <w:numPr>
-          <w:ilvl w:val="1"/>
-          <w:numId w:val="1"/>
-        </w:numPr>
-      </w:pPr>
-      <w:r>
-        <w:t>L-Alanine</w:t>
-      </w:r>
-    </w:p>
-    <w:p>
-      <w:pPr>
-        <w:pStyle w:val="ListParagraph"/>
-        <w:numPr>
-          <w:ilvl w:val="0"/>
-          <w:numId w:val="1"/>
-        </w:numPr>
-      </w:pPr>
-      <w:r>
-        <w:t>Requires only GOGAT cycle and Methanogenesis</w:t>
-      </w:r>
-    </w:p>
-    <w:p>
-      <w:pPr>
-        <w:pStyle w:val="ListParagraph"/>
-        <w:numPr>
-          <w:ilvl w:val="1"/>
-          <w:numId w:val="1"/>
-        </w:numPr>
-      </w:pPr>
-      <w:r>
-        <w:t>L-Arginine</w:t>
-      </w:r>
-    </w:p>
-    <w:p>
-      <w:pPr>
-        <w:pStyle w:val="ListParagraph"/>
-        <w:numPr>
-          <w:ilvl w:val="0"/>
-          <w:numId w:val="1"/>
-        </w:numPr>
-      </w:pPr>
-      <w:r>
-        <w:t>Requires GOGAT, Methanogenesis, and other pathways (but not sulfide)</w:t>
+        <w:t>Synthesis summaries</w:t>
+      </w:r>
+      <w:r>
+        <w:t xml:space="preserve"> (**All of them depend on phosphate because they use ATP; only exception may be Ala)</w:t>
+      </w:r>
+    </w:p>
+    <w:p>
+      <w:pPr>
+        <w:pStyle w:val="ListParagraph"/>
+        <w:numPr>
+          <w:ilvl w:val="0"/>
+          <w:numId w:val="3"/>
+        </w:numPr>
+      </w:pPr>
+      <w:r>
+        <w:t>Alanine</w:t>
+      </w:r>
+    </w:p>
+    <w:p>
+      <w:pPr>
+        <w:pStyle w:val="ListParagraph"/>
+        <w:numPr>
+          <w:ilvl w:val="1"/>
+          <w:numId w:val="3"/>
+        </w:numPr>
+      </w:pPr>
+      <w:r>
+        <w:t>Uses NH3 directly (rxn00278_c0) with pyruvate to form L-Alanine</w:t>
+      </w:r>
+    </w:p>
+    <w:p>
+      <w:pPr>
+        <w:pStyle w:val="ListParagraph"/>
+        <w:numPr>
+          <w:ilvl w:val="1"/>
+          <w:numId w:val="3"/>
+        </w:numPr>
+      </w:pPr>
+      <w:r>
+        <w:t>Pyruvate derives from Acetyl-CoA, through CODH/ACS from methanogenesis</w:t>
+      </w:r>
+    </w:p>
+    <w:p>
+      <w:pPr>
+        <w:pStyle w:val="ListParagraph"/>
+        <w:numPr>
+          <w:ilvl w:val="0"/>
+          <w:numId w:val="3"/>
+        </w:numPr>
+      </w:pPr>
+      <w:r>
+        <w:t>Arginine</w:t>
+      </w:r>
+    </w:p>
+    <w:p>
+      <w:pPr>
+        <w:pStyle w:val="ListParagraph"/>
+        <w:numPr>
+          <w:ilvl w:val="1"/>
+          <w:numId w:val="3"/>
+        </w:numPr>
+      </w:pPr>
+      <w:r>
+        <w:t xml:space="preserve">Gets its nitrogen from GOGAT (uses </w:t>
+      </w:r>
+      <w:proofErr w:type="spellStart"/>
+      <w:r>
+        <w:t>Glu</w:t>
+      </w:r>
+      <w:proofErr w:type="spellEnd"/>
+      <w:r>
+        <w:t xml:space="preserve">, </w:t>
+      </w:r>
+      <w:proofErr w:type="spellStart"/>
+      <w:r>
+        <w:t>Gln</w:t>
+      </w:r>
+      <w:proofErr w:type="spellEnd"/>
+      <w:r>
+        <w:t>, and Asp in its pathway)</w:t>
+      </w:r>
+    </w:p>
+    <w:p>
+      <w:pPr>
+        <w:pStyle w:val="ListParagraph"/>
+        <w:numPr>
+          <w:ilvl w:val="2"/>
+          <w:numId w:val="3"/>
+        </w:numPr>
+      </w:pPr>
+      <w:r>
+        <w:t>Type 2 pathway in between cycles ornithine and other intermediates</w:t>
+      </w:r>
+    </w:p>
+    <w:p>
+      <w:pPr>
+        <w:pStyle w:val="ListParagraph"/>
+        <w:numPr>
+          <w:ilvl w:val="1"/>
+          <w:numId w:val="3"/>
+        </w:numPr>
+      </w:pPr>
+      <w:r>
+        <w:t>Uses pyruvate, which traces back to methanogenesis through CODH/ACS</w:t>
+      </w:r>
+    </w:p>
+    <w:p>
+      <w:pPr>
+        <w:pStyle w:val="ListParagraph"/>
+        <w:numPr>
+          <w:ilvl w:val="0"/>
+          <w:numId w:val="3"/>
+        </w:numPr>
+      </w:pPr>
+      <w:r>
+        <w:t>Asparagine</w:t>
+      </w:r>
+    </w:p>
+    <w:p>
+      <w:pPr>
+        <w:pStyle w:val="ListParagraph"/>
+        <w:numPr>
+          <w:ilvl w:val="1"/>
+          <w:numId w:val="3"/>
+        </w:numPr>
+      </w:pPr>
+      <w:r>
+        <w:t>Derived from Asp + NH3, so it uses both direct NH3 and the GOGAT cycle</w:t>
+      </w:r>
+    </w:p>
+    <w:p>
+      <w:pPr>
+        <w:pStyle w:val="ListParagraph"/>
+        <w:numPr>
+          <w:ilvl w:val="2"/>
+          <w:numId w:val="3"/>
+        </w:numPr>
+      </w:pPr>
+      <w:r>
+        <w:t>Essentially GOGAT plus one ATP-requiring reaction</w:t>
+      </w:r>
+    </w:p>
+    <w:p>
+      <w:pPr>
+        <w:pStyle w:val="ListParagraph"/>
+        <w:numPr>
+          <w:ilvl w:val="0"/>
+          <w:numId w:val="3"/>
+        </w:numPr>
+      </w:pPr>
+      <w:r>
+        <w:t>Aspartate</w:t>
+      </w:r>
+    </w:p>
+    <w:p>
+      <w:pPr>
+        <w:pStyle w:val="ListParagraph"/>
+        <w:numPr>
+          <w:ilvl w:val="1"/>
+          <w:numId w:val="3"/>
+        </w:numPr>
+      </w:pPr>
+      <w:r>
+        <w:t>Formed in the GOGAT cycle itself</w:t>
+      </w:r>
+    </w:p>
+    <w:p>
+      <w:pPr>
+        <w:pStyle w:val="ListParagraph"/>
+        <w:numPr>
+          <w:ilvl w:val="0"/>
+          <w:numId w:val="3"/>
+        </w:numPr>
+      </w:pPr>
+      <w:r>
+        <w:t>Cysteine</w:t>
+      </w:r>
+    </w:p>
+    <w:p>
+      <w:pPr>
+        <w:pStyle w:val="ListParagraph"/>
+        <w:numPr>
+          <w:ilvl w:val="1"/>
+          <w:numId w:val="3"/>
+        </w:numPr>
+      </w:pPr>
+      <w:r>
+        <w:t xml:space="preserve">Derives directly from </w:t>
+      </w:r>
+      <w:proofErr w:type="spellStart"/>
+      <w:r>
+        <w:t>Ser</w:t>
+      </w:r>
+      <w:proofErr w:type="spellEnd"/>
+      <w:r>
+        <w:t xml:space="preserve"> plus sulfide</w:t>
+      </w:r>
+    </w:p>
+    <w:p>
+      <w:pPr>
+        <w:pStyle w:val="ListParagraph"/>
+        <w:numPr>
+          <w:ilvl w:val="2"/>
+          <w:numId w:val="3"/>
+        </w:numPr>
+      </w:pPr>
+      <w:r>
+        <w:t xml:space="preserve">Serine ties back to </w:t>
+      </w:r>
+      <w:proofErr w:type="spellStart"/>
+      <w:r>
+        <w:t>Glu</w:t>
+      </w:r>
+      <w:proofErr w:type="spellEnd"/>
+      <w:r>
+        <w:t xml:space="preserve"> (GOGAT) and a glycolysis intermediate, which comes from methanogenesis and free phosphate</w:t>
+      </w:r>
+    </w:p>
+    <w:p>
+      <w:pPr>
+        <w:pStyle w:val="ListParagraph"/>
+        <w:numPr>
+          <w:ilvl w:val="0"/>
+          <w:numId w:val="3"/>
+        </w:numPr>
+      </w:pPr>
+      <w:r>
+        <w:t>Glutamate</w:t>
+      </w:r>
+    </w:p>
+    <w:p>
+      <w:pPr>
+        <w:pStyle w:val="ListParagraph"/>
+        <w:numPr>
+          <w:ilvl w:val="1"/>
+          <w:numId w:val="3"/>
+        </w:numPr>
+      </w:pPr>
+      <w:r>
+        <w:t>Formed in the GOGAT cycle itself</w:t>
+      </w:r>
+    </w:p>
+    <w:p>
+      <w:pPr>
+        <w:pStyle w:val="ListParagraph"/>
+        <w:numPr>
+          <w:ilvl w:val="0"/>
+          <w:numId w:val="3"/>
+        </w:numPr>
+      </w:pPr>
+      <w:r>
+        <w:t>Glutamine</w:t>
+      </w:r>
+    </w:p>
+    <w:p>
+      <w:pPr>
+        <w:pStyle w:val="ListParagraph"/>
+        <w:numPr>
+          <w:ilvl w:val="1"/>
+          <w:numId w:val="3"/>
+        </w:numPr>
+      </w:pPr>
+      <w:r>
+        <w:t>Formed in the GOGAT cycle itself</w:t>
+      </w:r>
+    </w:p>
+    <w:p>
+      <w:pPr>
+        <w:pStyle w:val="ListParagraph"/>
+        <w:numPr>
+          <w:ilvl w:val="0"/>
+          <w:numId w:val="3"/>
+        </w:numPr>
+      </w:pPr>
+      <w:r>
+        <w:t>Glycine</w:t>
+      </w:r>
+    </w:p>
+    <w:p>
+      <w:pPr>
+        <w:pStyle w:val="ListParagraph"/>
+        <w:numPr>
+          <w:ilvl w:val="1"/>
+          <w:numId w:val="3"/>
+        </w:numPr>
+      </w:pPr>
+      <w:r>
+        <w:t xml:space="preserve">Major formation step is directly from </w:t>
+      </w:r>
+      <w:proofErr w:type="spellStart"/>
+      <w:r>
+        <w:t>Thr</w:t>
+      </w:r>
+      <w:proofErr w:type="spellEnd"/>
+    </w:p>
+    <w:p>
+      <w:pPr>
+        <w:pStyle w:val="ListParagraph"/>
+        <w:numPr>
+          <w:ilvl w:val="2"/>
+          <w:numId w:val="3"/>
+        </w:numPr>
+      </w:pPr>
+      <w:proofErr w:type="spellStart"/>
+      <w:r>
+        <w:t>Thr</w:t>
+      </w:r>
+      <w:proofErr w:type="spellEnd"/>
+      <w:r>
+        <w:t xml:space="preserve"> t</w:t>
+      </w:r>
+      <w:r>
+        <w:t>ies to Asp (GOGAT) and nothing else it appears</w:t>
+      </w:r>
+    </w:p>
+    <w:p>
+      <w:pPr>
+        <w:pStyle w:val="ListParagraph"/>
+        <w:numPr>
+          <w:ilvl w:val="1"/>
+          <w:numId w:val="3"/>
+        </w:numPr>
+      </w:pPr>
+      <w:r>
+        <w:t xml:space="preserve">Minor Formation step is directly from </w:t>
+      </w:r>
+      <w:proofErr w:type="spellStart"/>
+      <w:r>
+        <w:t>Ser</w:t>
+      </w:r>
+      <w:proofErr w:type="spellEnd"/>
+      <w:r>
+        <w:t xml:space="preserve"> and a derivative of Asp, which is in GOGAT. It also has ties to </w:t>
+      </w:r>
+      <w:proofErr w:type="spellStart"/>
+      <w:r>
+        <w:t>Met</w:t>
+      </w:r>
+      <w:proofErr w:type="spellEnd"/>
+      <w:r>
+        <w:t xml:space="preserve">, </w:t>
+      </w:r>
+      <w:proofErr w:type="spellStart"/>
+      <w:r>
+        <w:t>Gln</w:t>
+      </w:r>
+      <w:proofErr w:type="spellEnd"/>
+      <w:r>
+        <w:t xml:space="preserve"> (GOGAT), CO2, and sulfide.  </w:t>
+      </w:r>
+    </w:p>
+    <w:p>
+      <w:pPr>
+        <w:pStyle w:val="ListParagraph"/>
+        <w:numPr>
+          <w:ilvl w:val="2"/>
+          <w:numId w:val="3"/>
+        </w:numPr>
+      </w:pPr>
+      <w:r>
+        <w:t xml:space="preserve">Serine </w:t>
+      </w:r>
+      <w:r>
+        <w:t>t</w:t>
+      </w:r>
+      <w:r>
+        <w:t xml:space="preserve">ies back to </w:t>
+      </w:r>
+      <w:proofErr w:type="spellStart"/>
+      <w:r>
+        <w:t>Glu</w:t>
+      </w:r>
+      <w:proofErr w:type="spellEnd"/>
+      <w:r>
+        <w:t xml:space="preserve"> (GOGAT) and a glycolysis intermediate, which comes from methanogenesis and free phosphate</w:t>
+      </w:r>
+    </w:p>
+    <w:p>
+      <w:pPr>
+        <w:pStyle w:val="ListParagraph"/>
+        <w:numPr>
+          <w:ilvl w:val="2"/>
+          <w:numId w:val="3"/>
+        </w:numPr>
+      </w:pPr>
+      <w:r>
+        <w:t>Met</w:t>
+      </w:r>
+      <w:r>
+        <w:t xml:space="preserve"> </w:t>
+      </w:r>
+      <w:r>
+        <w:t>d</w:t>
+      </w:r>
+      <w:r>
+        <w:t>epends directly on</w:t>
+      </w:r>
+      <w:r>
+        <w:t xml:space="preserve"> </w:t>
+      </w:r>
+      <w:proofErr w:type="spellStart"/>
+      <w:r>
+        <w:t>Ser</w:t>
+      </w:r>
+      <w:proofErr w:type="spellEnd"/>
+      <w:r>
+        <w:t xml:space="preserve"> synthesis, </w:t>
+      </w:r>
+      <w:proofErr w:type="spellStart"/>
+      <w:r>
+        <w:t>Gln</w:t>
+      </w:r>
+      <w:proofErr w:type="spellEnd"/>
+      <w:r>
+        <w:t xml:space="preserve"> (GOGAT), CO2, sulfide, </w:t>
+      </w:r>
+      <w:proofErr w:type="spellStart"/>
+      <w:r>
+        <w:t>Gly</w:t>
+      </w:r>
+      <w:proofErr w:type="spellEnd"/>
+      <w:r>
+        <w:t>, the glycolysis intermediates that depend on methanogenesis</w:t>
+      </w:r>
+    </w:p>
+    <w:p>
+      <w:pPr>
+        <w:pStyle w:val="ListParagraph"/>
+        <w:numPr>
+          <w:ilvl w:val="0"/>
+          <w:numId w:val="3"/>
+        </w:numPr>
+      </w:pPr>
+      <w:r>
+        <w:t>Histidine</w:t>
+      </w:r>
+    </w:p>
+    <w:p>
+      <w:pPr>
+        <w:pStyle w:val="ListParagraph"/>
+        <w:numPr>
+          <w:ilvl w:val="1"/>
+          <w:numId w:val="3"/>
+        </w:numPr>
+      </w:pPr>
+      <w:r>
+        <w:t xml:space="preserve">Ties back to </w:t>
+      </w:r>
+      <w:proofErr w:type="spellStart"/>
+      <w:r>
+        <w:t>Gln</w:t>
+      </w:r>
+      <w:proofErr w:type="spellEnd"/>
+      <w:r>
+        <w:t xml:space="preserve"> (GOGAT) and two glycolysis intermediate</w:t>
+      </w:r>
+      <w:r>
+        <w:t>s (F6P and G3P). Through those, it ties back to Pyruvate (methanogenesis) and phosphate itself. So it depends on:</w:t>
+      </w:r>
+    </w:p>
+    <w:p>
+      <w:pPr>
+        <w:pStyle w:val="ListParagraph"/>
+        <w:numPr>
+          <w:ilvl w:val="2"/>
+          <w:numId w:val="3"/>
+        </w:numPr>
+      </w:pPr>
+      <w:r>
+        <w:t>GOGAT</w:t>
+      </w:r>
+    </w:p>
+    <w:p>
+      <w:pPr>
+        <w:pStyle w:val="ListParagraph"/>
+        <w:numPr>
+          <w:ilvl w:val="2"/>
+          <w:numId w:val="3"/>
+        </w:numPr>
+      </w:pPr>
+      <w:r>
+        <w:t>Methanogenesis</w:t>
+      </w:r>
+    </w:p>
+    <w:p>
+      <w:pPr>
+        <w:pStyle w:val="ListParagraph"/>
+        <w:numPr>
+          <w:ilvl w:val="2"/>
+          <w:numId w:val="3"/>
+        </w:numPr>
+      </w:pPr>
+      <w:r>
+        <w:t>Phosphate</w:t>
+      </w:r>
+    </w:p>
+    <w:p>
+      <w:pPr>
+        <w:pStyle w:val="ListParagraph"/>
+        <w:numPr>
+          <w:ilvl w:val="0"/>
+          <w:numId w:val="3"/>
+        </w:numPr>
+      </w:pPr>
+      <w:r>
+        <w:t>Isoleucine</w:t>
+      </w:r>
+    </w:p>
+    <w:p>
+      <w:pPr>
+        <w:pStyle w:val="ListParagraph"/>
+        <w:numPr>
+          <w:ilvl w:val="1"/>
+          <w:numId w:val="3"/>
+        </w:numPr>
+      </w:pPr>
+      <w:r>
+        <w:t xml:space="preserve">Final synthesis step uses </w:t>
+      </w:r>
+      <w:proofErr w:type="spellStart"/>
+      <w:r>
+        <w:t>Glu</w:t>
+      </w:r>
+      <w:proofErr w:type="spellEnd"/>
+      <w:r>
+        <w:t xml:space="preserve"> (GOGAT), it also ties back to pyruvate (methanogenesis) </w:t>
+      </w:r>
+    </w:p>
+    <w:p>
+      <w:pPr>
+        <w:pStyle w:val="ListParagraph"/>
+        <w:numPr>
+          <w:ilvl w:val="2"/>
+          <w:numId w:val="3"/>
+        </w:numPr>
+      </w:pPr>
+      <w:r>
+        <w:t>Pyruvate forks to create something else that reacts with itself</w:t>
+      </w:r>
+    </w:p>
+    <w:p>
+      <w:pPr>
+        <w:pStyle w:val="ListParagraph"/>
+        <w:numPr>
+          <w:ilvl w:val="0"/>
+          <w:numId w:val="3"/>
+        </w:numPr>
+      </w:pPr>
+      <w:r>
+        <w:t>Leucine</w:t>
+      </w:r>
+    </w:p>
+    <w:p>
+      <w:pPr>
+        <w:pStyle w:val="ListParagraph"/>
+        <w:numPr>
+          <w:ilvl w:val="1"/>
+          <w:numId w:val="3"/>
+        </w:numPr>
+      </w:pPr>
+      <w:r>
+        <w:lastRenderedPageBreak/>
+        <w:t xml:space="preserve">Final synthesis step uses </w:t>
+      </w:r>
+      <w:proofErr w:type="spellStart"/>
+      <w:r>
+        <w:t>Glu</w:t>
+      </w:r>
+      <w:proofErr w:type="spellEnd"/>
+      <w:r>
+        <w:t xml:space="preserve"> (GOGAT), it also ties bac</w:t>
+      </w:r>
+      <w:r>
+        <w:t>k to pyruvate (methanogenesis)</w:t>
+      </w:r>
+    </w:p>
+    <w:p>
+      <w:pPr>
+        <w:pStyle w:val="ListParagraph"/>
+        <w:numPr>
+          <w:ilvl w:val="2"/>
+          <w:numId w:val="3"/>
+        </w:numPr>
+      </w:pPr>
+      <w:r>
+        <w:t>Pyruvate forks to create something else that reacts with itself</w:t>
+      </w:r>
+    </w:p>
+    <w:p>
+      <w:pPr>
+        <w:pStyle w:val="ListParagraph"/>
+        <w:numPr>
+          <w:ilvl w:val="0"/>
+          <w:numId w:val="3"/>
+        </w:numPr>
+      </w:pPr>
+      <w:r>
+        <w:t>Lysine</w:t>
+      </w:r>
+    </w:p>
+    <w:p>
+      <w:pPr>
+        <w:pStyle w:val="ListParagraph"/>
+        <w:numPr>
+          <w:ilvl w:val="1"/>
+          <w:numId w:val="3"/>
+        </w:numPr>
+      </w:pPr>
+      <w:r>
+        <w:t xml:space="preserve">Synthesis depends on </w:t>
+      </w:r>
+      <w:proofErr w:type="spellStart"/>
+      <w:r>
+        <w:t>Glu</w:t>
+      </w:r>
+      <w:proofErr w:type="spellEnd"/>
+      <w:r>
+        <w:t xml:space="preserve"> (GOGAT), pyruvate (methanogenesis), and Asp (GOGAT)</w:t>
+      </w:r>
+    </w:p>
+    <w:p>
+      <w:pPr>
+        <w:pStyle w:val="ListParagraph"/>
+        <w:numPr>
+          <w:ilvl w:val="0"/>
+          <w:numId w:val="3"/>
+        </w:numPr>
+      </w:pPr>
+      <w:r>
+        <w:t>Methionine</w:t>
+      </w:r>
+      <w:r>
+        <w:t xml:space="preserve"> (basically comes from EVERYWHERE)</w:t>
+      </w:r>
+    </w:p>
+    <w:p>
+      <w:pPr>
+        <w:pStyle w:val="ListParagraph"/>
+        <w:numPr>
+          <w:ilvl w:val="1"/>
+          <w:numId w:val="3"/>
+        </w:numPr>
+      </w:pPr>
+      <w:r>
+        <w:t xml:space="preserve">Depends directly on </w:t>
+      </w:r>
+      <w:proofErr w:type="spellStart"/>
+      <w:r>
+        <w:t>Ser</w:t>
+      </w:r>
+      <w:proofErr w:type="spellEnd"/>
+      <w:r>
+        <w:t xml:space="preserve"> synthesis (steps follow), </w:t>
+      </w:r>
+      <w:proofErr w:type="spellStart"/>
+      <w:r>
+        <w:t>Gln</w:t>
+      </w:r>
+      <w:proofErr w:type="spellEnd"/>
+      <w:r>
+        <w:t xml:space="preserve"> (GOGAT), CO2, sulfide, </w:t>
+      </w:r>
+      <w:proofErr w:type="spellStart"/>
+      <w:r>
+        <w:t>Gly</w:t>
+      </w:r>
+      <w:proofErr w:type="spellEnd"/>
+      <w:r>
+        <w:t xml:space="preserve">, </w:t>
+      </w:r>
+      <w:r>
+        <w:t>the glycolysis intermediates</w:t>
+      </w:r>
+      <w:r>
+        <w:t xml:space="preserve"> that depend on methanogenesis</w:t>
+      </w:r>
+    </w:p>
+    <w:p>
+      <w:pPr>
+        <w:pStyle w:val="ListParagraph"/>
+        <w:numPr>
+          <w:ilvl w:val="2"/>
+          <w:numId w:val="3"/>
+        </w:numPr>
+      </w:pPr>
+      <w:r>
+        <w:t xml:space="preserve">Serine Ties back to </w:t>
+      </w:r>
+      <w:proofErr w:type="spellStart"/>
+      <w:r>
+        <w:t>Glu</w:t>
+      </w:r>
+      <w:proofErr w:type="spellEnd"/>
+      <w:r>
+        <w:t xml:space="preserve"> (GOGAT) and a glycolysis intermediate, which comes </w:t>
       </w:r>
       <w:bookmarkStart w:id="0" w:name="_GoBack"/>
       <w:bookmarkEnd w:id="0"/>
+      <w:r>
+        <w:t>from methanogenesis and free phosphate</w:t>
+      </w:r>
+    </w:p>
+    <w:p>
+      <w:pPr>
+        <w:pStyle w:val="ListParagraph"/>
+        <w:numPr>
+          <w:ilvl w:val="0"/>
+          <w:numId w:val="3"/>
+        </w:numPr>
+      </w:pPr>
+      <w:r>
+        <w:t>Phenylalanine</w:t>
+      </w:r>
+    </w:p>
+    <w:p>
+      <w:pPr>
+        <w:pStyle w:val="ListParagraph"/>
+        <w:numPr>
+          <w:ilvl w:val="1"/>
+          <w:numId w:val="3"/>
+        </w:numPr>
+      </w:pPr>
+      <w:r>
+        <w:t>Depends on 2-oxoglutarate which goes back to GOGAT, plus on pyruvate and glycolysis, which are both tied to methanogenesis</w:t>
+      </w:r>
+    </w:p>
+    <w:p>
+      <w:pPr>
+        <w:pStyle w:val="ListParagraph"/>
+        <w:numPr>
+          <w:ilvl w:val="0"/>
+          <w:numId w:val="3"/>
+        </w:numPr>
+      </w:pPr>
+      <w:proofErr w:type="spellStart"/>
+      <w:r>
+        <w:t>Proline</w:t>
+      </w:r>
+      <w:proofErr w:type="spellEnd"/>
+    </w:p>
+    <w:p>
+      <w:pPr>
+        <w:pStyle w:val="ListParagraph"/>
+        <w:numPr>
+          <w:ilvl w:val="1"/>
+          <w:numId w:val="3"/>
+        </w:numPr>
+      </w:pPr>
+      <w:r>
+        <w:t xml:space="preserve">Ties to </w:t>
+      </w:r>
+      <w:proofErr w:type="spellStart"/>
+      <w:r>
+        <w:t>Glu</w:t>
+      </w:r>
+      <w:proofErr w:type="spellEnd"/>
+      <w:r>
+        <w:t xml:space="preserve"> (GOGAT) and nothing else it appears</w:t>
+      </w:r>
+    </w:p>
+    <w:p>
+      <w:pPr>
+        <w:pStyle w:val="ListParagraph"/>
+        <w:numPr>
+          <w:ilvl w:val="0"/>
+          <w:numId w:val="3"/>
+        </w:numPr>
+      </w:pPr>
+      <w:r>
+        <w:t>Serine</w:t>
+      </w:r>
+    </w:p>
+    <w:p>
+      <w:pPr>
+        <w:pStyle w:val="ListParagraph"/>
+        <w:numPr>
+          <w:ilvl w:val="1"/>
+          <w:numId w:val="3"/>
+        </w:numPr>
+      </w:pPr>
+      <w:r>
+        <w:t xml:space="preserve">Ties back to </w:t>
+      </w:r>
+      <w:proofErr w:type="spellStart"/>
+      <w:r>
+        <w:t>Glu</w:t>
+      </w:r>
+      <w:proofErr w:type="spellEnd"/>
+      <w:r>
+        <w:t xml:space="preserve"> (GOGAT) and a glycolysis intermediate, which comes from methanogenesis</w:t>
+      </w:r>
+      <w:r>
+        <w:t xml:space="preserve"> and free phosphate</w:t>
+      </w:r>
+    </w:p>
+    <w:p>
+      <w:pPr>
+        <w:pStyle w:val="ListParagraph"/>
+        <w:numPr>
+          <w:ilvl w:val="0"/>
+          <w:numId w:val="3"/>
+        </w:numPr>
+      </w:pPr>
+      <w:r>
+        <w:t>Threonine</w:t>
+      </w:r>
+    </w:p>
+    <w:p>
+      <w:pPr>
+        <w:pStyle w:val="ListParagraph"/>
+        <w:numPr>
+          <w:ilvl w:val="1"/>
+          <w:numId w:val="3"/>
+        </w:numPr>
+      </w:pPr>
+      <w:r>
+        <w:t xml:space="preserve">Ties to </w:t>
+      </w:r>
+      <w:r>
+        <w:t>Asp</w:t>
+      </w:r>
+      <w:r>
+        <w:t xml:space="preserve"> (GOGAT) and nothing else it appears</w:t>
+      </w:r>
+    </w:p>
+    <w:p>
+      <w:pPr>
+        <w:pStyle w:val="ListParagraph"/>
+        <w:numPr>
+          <w:ilvl w:val="0"/>
+          <w:numId w:val="3"/>
+        </w:numPr>
+      </w:pPr>
+      <w:r>
+        <w:t>Tryptophan</w:t>
+      </w:r>
+    </w:p>
+    <w:p>
+      <w:pPr>
+        <w:pStyle w:val="ListParagraph"/>
+        <w:numPr>
+          <w:ilvl w:val="1"/>
+          <w:numId w:val="3"/>
+        </w:numPr>
+      </w:pPr>
+      <w:r>
+        <w:t xml:space="preserve">Comes directly from </w:t>
+      </w:r>
+      <w:proofErr w:type="spellStart"/>
+      <w:r>
+        <w:t>Ser</w:t>
+      </w:r>
+      <w:proofErr w:type="spellEnd"/>
+      <w:r>
+        <w:t xml:space="preserve"> and an intermediate derived from glycolysis and pyruvate, so we have another tie two ties to methanogenesis</w:t>
+      </w:r>
+    </w:p>
+    <w:p>
+      <w:pPr>
+        <w:pStyle w:val="ListParagraph"/>
+        <w:numPr>
+          <w:ilvl w:val="2"/>
+          <w:numId w:val="3"/>
+        </w:numPr>
+      </w:pPr>
+      <w:r>
+        <w:t xml:space="preserve">Serine </w:t>
+      </w:r>
+      <w:r>
+        <w:t xml:space="preserve">Ties back to </w:t>
+      </w:r>
+      <w:proofErr w:type="spellStart"/>
+      <w:r>
+        <w:t>Glu</w:t>
+      </w:r>
+      <w:proofErr w:type="spellEnd"/>
+      <w:r>
+        <w:t xml:space="preserve"> (GOGAT) and a glycolysis intermediate, which comes from methanogenesis and free phosphate</w:t>
+      </w:r>
+    </w:p>
+    <w:p>
+      <w:pPr>
+        <w:pStyle w:val="ListParagraph"/>
+        <w:numPr>
+          <w:ilvl w:val="0"/>
+          <w:numId w:val="3"/>
+        </w:numPr>
+      </w:pPr>
+      <w:r>
+        <w:t>Tyrosine</w:t>
+      </w:r>
+    </w:p>
+    <w:p>
+      <w:pPr>
+        <w:pStyle w:val="ListParagraph"/>
+        <w:numPr>
+          <w:ilvl w:val="1"/>
+          <w:numId w:val="3"/>
+        </w:numPr>
+      </w:pPr>
+      <w:r>
+        <w:t xml:space="preserve">Comes directly from </w:t>
+      </w:r>
+      <w:proofErr w:type="spellStart"/>
+      <w:r>
+        <w:t>Glu</w:t>
+      </w:r>
+      <w:proofErr w:type="spellEnd"/>
+      <w:r>
+        <w:t xml:space="preserve"> (GOGAT) and </w:t>
+      </w:r>
+      <w:r>
+        <w:t>traces back to glycolysis and pyruvate, so it ties to methanogenesis</w:t>
+      </w:r>
+    </w:p>
+    <w:p>
+      <w:pPr>
+        <w:pStyle w:val="ListParagraph"/>
+        <w:numPr>
+          <w:ilvl w:val="0"/>
+          <w:numId w:val="3"/>
+        </w:numPr>
+      </w:pPr>
+      <w:r>
+        <w:t>Valine</w:t>
+      </w:r>
+    </w:p>
+    <w:p>
+      <w:pPr>
+        <w:pStyle w:val="ListParagraph"/>
+        <w:numPr>
+          <w:ilvl w:val="1"/>
+          <w:numId w:val="3"/>
+        </w:numPr>
+      </w:pPr>
+      <w:r>
+        <w:t xml:space="preserve">Comes directly from </w:t>
+      </w:r>
+      <w:proofErr w:type="spellStart"/>
+      <w:r>
+        <w:t>Glu</w:t>
+      </w:r>
+      <w:proofErr w:type="spellEnd"/>
+      <w:r>
+        <w:t xml:space="preserve"> (GOGAT) and from intermediates deriving from pyruvate (methanogenesis)</w:t>
+      </w:r>
+    </w:p>
+    <w:p/>
+    <w:p>
+      <w:r>
+        <w:t>Amino Acids Synthesis Categories</w:t>
+      </w:r>
+    </w:p>
+    <w:p>
+      <w:pPr>
+        <w:pStyle w:val="ListParagraph"/>
+        <w:numPr>
+          <w:ilvl w:val="0"/>
+          <w:numId w:val="1"/>
+        </w:numPr>
+      </w:pPr>
+      <w:r>
+        <w:t>Involved in GOGAT  Cycle</w:t>
+      </w:r>
+    </w:p>
+    <w:p>
+      <w:pPr>
+        <w:pStyle w:val="ListParagraph"/>
+        <w:numPr>
+          <w:ilvl w:val="1"/>
+          <w:numId w:val="1"/>
+        </w:numPr>
+      </w:pPr>
+      <w:r>
+        <w:t>L-Aspartate</w:t>
+      </w:r>
+    </w:p>
+    <w:p>
+      <w:pPr>
+        <w:pStyle w:val="ListParagraph"/>
+        <w:numPr>
+          <w:ilvl w:val="1"/>
+          <w:numId w:val="1"/>
+        </w:numPr>
+      </w:pPr>
+      <w:r>
+        <w:t>L-Glutamate</w:t>
+      </w:r>
+    </w:p>
+    <w:p>
+      <w:pPr>
+        <w:pStyle w:val="ListParagraph"/>
+        <w:numPr>
+          <w:ilvl w:val="1"/>
+          <w:numId w:val="1"/>
+        </w:numPr>
+      </w:pPr>
+      <w:r>
+        <w:t>L-Glutamine</w:t>
+      </w:r>
+    </w:p>
+    <w:p>
+      <w:pPr>
+        <w:pStyle w:val="ListParagraph"/>
+        <w:numPr>
+          <w:ilvl w:val="0"/>
+          <w:numId w:val="1"/>
+        </w:numPr>
+      </w:pPr>
+      <w:r>
+        <w:t>Requires only GOGAT Cycle</w:t>
+      </w:r>
+    </w:p>
+    <w:p>
+      <w:pPr>
+        <w:pStyle w:val="ListParagraph"/>
+        <w:numPr>
+          <w:ilvl w:val="1"/>
+          <w:numId w:val="1"/>
+        </w:numPr>
+      </w:pPr>
+      <w:r>
+        <w:t>L-Asparagine</w:t>
+      </w:r>
+    </w:p>
+    <w:p>
+      <w:pPr>
+        <w:pStyle w:val="ListParagraph"/>
+        <w:numPr>
+          <w:ilvl w:val="0"/>
+          <w:numId w:val="1"/>
+        </w:numPr>
+      </w:pPr>
+      <w:r>
+        <w:t>Requires only Methanogenesis</w:t>
+      </w:r>
+    </w:p>
+    <w:p>
+      <w:pPr>
+        <w:pStyle w:val="ListParagraph"/>
+        <w:numPr>
+          <w:ilvl w:val="1"/>
+          <w:numId w:val="1"/>
+        </w:numPr>
+      </w:pPr>
+      <w:r>
+        <w:lastRenderedPageBreak/>
+        <w:t>L-Alanine</w:t>
+      </w:r>
+    </w:p>
+    <w:p>
+      <w:pPr>
+        <w:pStyle w:val="ListParagraph"/>
+        <w:numPr>
+          <w:ilvl w:val="0"/>
+          <w:numId w:val="1"/>
+        </w:numPr>
+      </w:pPr>
+      <w:r>
+        <w:t>Requires only GOGAT cycle and Methanogenesis</w:t>
+      </w:r>
+    </w:p>
+    <w:p>
+      <w:pPr>
+        <w:pStyle w:val="ListParagraph"/>
+        <w:numPr>
+          <w:ilvl w:val="1"/>
+          <w:numId w:val="1"/>
+        </w:numPr>
+      </w:pPr>
+      <w:r>
+        <w:t>L-Arginine</w:t>
+      </w:r>
+    </w:p>
+    <w:p>
+      <w:pPr>
+        <w:pStyle w:val="ListParagraph"/>
+        <w:numPr>
+          <w:ilvl w:val="0"/>
+          <w:numId w:val="1"/>
+        </w:numPr>
+      </w:pPr>
+      <w:r>
+        <w:t>Requires GOGAT, Methanogenesis, and other pathways (but not sulfide)</w:t>
+      </w:r>
     </w:p>
     <w:p>
       <w:pPr>
@@ -184,6 +1133,208 @@
 <file path=word/numbering.xml><?xml version="1.0" encoding="utf-8"?>
 <w:numbering xmlns:wpc="http://schemas.microsoft.com/office/word/2010/wordprocessingCanvas" xmlns:mc="http://schemas.openxmlformats.org/markup-compatibility/2006" xmlns:o="urn:schemas-microsoft-com:office:office" xmlns:r="http://schemas.openxmlformats.org/officeDocument/2006/relationships" xmlns:m="http://schemas.openxmlformats.org/officeDocument/2006/math" xmlns:v="urn:schemas-microsoft-com:vml" xmlns:wp14="http://schemas.microsoft.com/office/word/2010/wordprocessingDrawing" xmlns:wp="http://schemas.openxmlformats.org/drawingml/2006/wordprocessingDrawing" xmlns:w10="urn:schemas-microsoft-com:office:word" xmlns:w="http://schemas.openxmlformats.org/wordprocessingml/2006/main" xmlns:w14="http://schemas.microsoft.com/office/word/2010/wordml" xmlns:wpg="http://schemas.microsoft.com/office/word/2010/wordprocessingGroup" xmlns:wpi="http://schemas.microsoft.com/office/word/2010/wordprocessingInk" xmlns:wne="http://schemas.microsoft.com/office/word/2006/wordml" xmlns:wps="http://schemas.microsoft.com/office/word/2010/wordprocessingShape" mc:Ignorable="w14 wp14">
   <w:abstractNum w:abstractNumId="0">
+    <w:nsid w:val="1CE121B9"/>
+    <w:multiLevelType w:val="hybridMultilevel"/>
+    <w:tmpl w:val="FC2CB1E8"/>
+    <w:lvl w:ilvl="0" w:tplc="04090001">
+      <w:start w:val="1"/>
+      <w:numFmt w:val="bullet"/>
+      <w:lvlText w:val=""/>
+      <w:lvlJc w:val="left"/>
+      <w:pPr>
+        <w:ind w:left="720" w:hanging="360"/>
+      </w:pPr>
+      <w:rPr>
+        <w:rFonts w:ascii="Symbol" w:hAnsi="Symbol" w:hint="default"/>
+      </w:rPr>
+    </w:lvl>
+    <w:lvl w:ilvl="1" w:tplc="04090003">
+      <w:start w:val="1"/>
+      <w:numFmt w:val="bullet"/>
+      <w:lvlText w:val="o"/>
+      <w:lvlJc w:val="left"/>
+      <w:pPr>
+        <w:ind w:left="1440" w:hanging="360"/>
+      </w:pPr>
+      <w:rPr>
+        <w:rFonts w:ascii="Courier New" w:hAnsi="Courier New" w:cs="Courier New" w:hint="default"/>
+      </w:rPr>
+    </w:lvl>
+    <w:lvl w:ilvl="2" w:tplc="04090005">
+      <w:start w:val="1"/>
+      <w:numFmt w:val="bullet"/>
+      <w:lvlText w:val=""/>
+      <w:lvlJc w:val="left"/>
+      <w:pPr>
+        <w:ind w:left="2160" w:hanging="360"/>
+      </w:pPr>
+      <w:rPr>
+        <w:rFonts w:ascii="Wingdings" w:hAnsi="Wingdings" w:hint="default"/>
+      </w:rPr>
+    </w:lvl>
+    <w:lvl w:ilvl="3" w:tplc="04090001">
+      <w:start w:val="1"/>
+      <w:numFmt w:val="bullet"/>
+      <w:lvlText w:val=""/>
+      <w:lvlJc w:val="left"/>
+      <w:pPr>
+        <w:ind w:left="2880" w:hanging="360"/>
+      </w:pPr>
+      <w:rPr>
+        <w:rFonts w:ascii="Symbol" w:hAnsi="Symbol" w:hint="default"/>
+      </w:rPr>
+    </w:lvl>
+    <w:lvl w:ilvl="4" w:tplc="04090003" w:tentative="1">
+      <w:start w:val="1"/>
+      <w:numFmt w:val="bullet"/>
+      <w:lvlText w:val="o"/>
+      <w:lvlJc w:val="left"/>
+      <w:pPr>
+        <w:ind w:left="3600" w:hanging="360"/>
+      </w:pPr>
+      <w:rPr>
+        <w:rFonts w:ascii="Courier New" w:hAnsi="Courier New" w:cs="Courier New" w:hint="default"/>
+      </w:rPr>
+    </w:lvl>
+    <w:lvl w:ilvl="5" w:tplc="04090005" w:tentative="1">
+      <w:start w:val="1"/>
+      <w:numFmt w:val="bullet"/>
+      <w:lvlText w:val=""/>
+      <w:lvlJc w:val="left"/>
+      <w:pPr>
+        <w:ind w:left="4320" w:hanging="360"/>
+      </w:pPr>
+      <w:rPr>
+        <w:rFonts w:ascii="Wingdings" w:hAnsi="Wingdings" w:hint="default"/>
+      </w:rPr>
+    </w:lvl>
+    <w:lvl w:ilvl="6" w:tplc="04090001" w:tentative="1">
+      <w:start w:val="1"/>
+      <w:numFmt w:val="bullet"/>
+      <w:lvlText w:val=""/>
+      <w:lvlJc w:val="left"/>
+      <w:pPr>
+        <w:ind w:left="5040" w:hanging="360"/>
+      </w:pPr>
+      <w:rPr>
+        <w:rFonts w:ascii="Symbol" w:hAnsi="Symbol" w:hint="default"/>
+      </w:rPr>
+    </w:lvl>
+    <w:lvl w:ilvl="7" w:tplc="04090003" w:tentative="1">
+      <w:start w:val="1"/>
+      <w:numFmt w:val="bullet"/>
+      <w:lvlText w:val="o"/>
+      <w:lvlJc w:val="left"/>
+      <w:pPr>
+        <w:ind w:left="5760" w:hanging="360"/>
+      </w:pPr>
+      <w:rPr>
+        <w:rFonts w:ascii="Courier New" w:hAnsi="Courier New" w:cs="Courier New" w:hint="default"/>
+      </w:rPr>
+    </w:lvl>
+    <w:lvl w:ilvl="8" w:tplc="04090005" w:tentative="1">
+      <w:start w:val="1"/>
+      <w:numFmt w:val="bullet"/>
+      <w:lvlText w:val=""/>
+      <w:lvlJc w:val="left"/>
+      <w:pPr>
+        <w:ind w:left="6480" w:hanging="360"/>
+      </w:pPr>
+      <w:rPr>
+        <w:rFonts w:ascii="Wingdings" w:hAnsi="Wingdings" w:hint="default"/>
+      </w:rPr>
+    </w:lvl>
+  </w:abstractNum>
+  <w:abstractNum w:abstractNumId="1">
+    <w:nsid w:val="26B77CD7"/>
+    <w:multiLevelType w:val="hybridMultilevel"/>
+    <w:tmpl w:val="619AE5E6"/>
+    <w:lvl w:ilvl="0" w:tplc="0409000F">
+      <w:start w:val="1"/>
+      <w:numFmt w:val="decimal"/>
+      <w:lvlText w:val="%1."/>
+      <w:lvlJc w:val="left"/>
+      <w:pPr>
+        <w:ind w:left="720" w:hanging="360"/>
+      </w:pPr>
+      <w:rPr>
+        <w:rFonts w:hint="default"/>
+      </w:rPr>
+    </w:lvl>
+    <w:lvl w:ilvl="1" w:tplc="04090019">
+      <w:start w:val="1"/>
+      <w:numFmt w:val="lowerLetter"/>
+      <w:lvlText w:val="%2."/>
+      <w:lvlJc w:val="left"/>
+      <w:pPr>
+        <w:ind w:left="1440" w:hanging="360"/>
+      </w:pPr>
+    </w:lvl>
+    <w:lvl w:ilvl="2" w:tplc="0409001B" w:tentative="1">
+      <w:start w:val="1"/>
+      <w:numFmt w:val="lowerRoman"/>
+      <w:lvlText w:val="%3."/>
+      <w:lvlJc w:val="right"/>
+      <w:pPr>
+        <w:ind w:left="2160" w:hanging="180"/>
+      </w:pPr>
+    </w:lvl>
+    <w:lvl w:ilvl="3" w:tplc="0409000F" w:tentative="1">
+      <w:start w:val="1"/>
+      <w:numFmt w:val="decimal"/>
+      <w:lvlText w:val="%4."/>
+      <w:lvlJc w:val="left"/>
+      <w:pPr>
+        <w:ind w:left="2880" w:hanging="360"/>
+      </w:pPr>
+    </w:lvl>
+    <w:lvl w:ilvl="4" w:tplc="04090019" w:tentative="1">
+      <w:start w:val="1"/>
+      <w:numFmt w:val="lowerLetter"/>
+      <w:lvlText w:val="%5."/>
+      <w:lvlJc w:val="left"/>
+      <w:pPr>
+        <w:ind w:left="3600" w:hanging="360"/>
+      </w:pPr>
+    </w:lvl>
+    <w:lvl w:ilvl="5" w:tplc="0409001B" w:tentative="1">
+      <w:start w:val="1"/>
+      <w:numFmt w:val="lowerRoman"/>
+      <w:lvlText w:val="%6."/>
+      <w:lvlJc w:val="right"/>
+      <w:pPr>
+        <w:ind w:left="4320" w:hanging="180"/>
+      </w:pPr>
+    </w:lvl>
+    <w:lvl w:ilvl="6" w:tplc="0409000F" w:tentative="1">
+      <w:start w:val="1"/>
+      <w:numFmt w:val="decimal"/>
+      <w:lvlText w:val="%7."/>
+      <w:lvlJc w:val="left"/>
+      <w:pPr>
+        <w:ind w:left="5040" w:hanging="360"/>
+      </w:pPr>
+    </w:lvl>
+    <w:lvl w:ilvl="7" w:tplc="04090019" w:tentative="1">
+      <w:start w:val="1"/>
+      <w:numFmt w:val="lowerLetter"/>
+      <w:lvlText w:val="%8."/>
+      <w:lvlJc w:val="left"/>
+      <w:pPr>
+        <w:ind w:left="5760" w:hanging="360"/>
+      </w:pPr>
+    </w:lvl>
+    <w:lvl w:ilvl="8" w:tplc="0409001B" w:tentative="1">
+      <w:start w:val="1"/>
+      <w:numFmt w:val="lowerRoman"/>
+      <w:lvlText w:val="%9."/>
+      <w:lvlJc w:val="right"/>
+      <w:pPr>
+        <w:ind w:left="6480" w:hanging="180"/>
+      </w:pPr>
+    </w:lvl>
+  </w:abstractNum>
+  <w:abstractNum w:abstractNumId="2">
     <w:nsid w:val="5C020E38"/>
     <w:multiLevelType w:val="hybridMultilevel"/>
     <w:tmpl w:val="40B60C4A"/>
@@ -273,6 +1424,12 @@
     </w:lvl>
   </w:abstractNum>
   <w:num w:numId="1">
+    <w:abstractNumId w:val="2"/>
+  </w:num>
+  <w:num w:numId="2">
+    <w:abstractNumId w:val="1"/>
+  </w:num>
+  <w:num w:numId="3">
     <w:abstractNumId w:val="0"/>
   </w:num>
 </w:numbering>

</xml_diff>